<commit_message>
Session: FAQ skill enhancement and Wave 1 content export
- Updated FAQ skill (.claude/commands/faq.md):
  - Added mandatory Introduction section requirement
  - HTML links for Strapi CMS compatibility
  - H2/H3 question labels for CMS guidance
  - .txt output file generation for partner workflow

- Updated all 10 Wave 1 FAQ content files:
  - Added Introduction sections to 5 files missing them
  - Converted markdown links to HTML links
  - Added H2/H3 question labels

- Generated .txt versions for partner CMS workflow
- Updated ROADMAP.md with FAQ progress and format notes

Co-Authored-By: Claude Opus 4.5 <noreply@anthropic.com>
</commit_message>
<xml_diff>
--- a/OnlyiGaming/SEO/faq-generation/output/wave-1/docs/white-label-solutions-faq-content.docx
+++ b/OnlyiGaming/SEO/faq-generation/output/wave-1/docs/white-label-solutions-faq-content.docx
@@ -2,7 +2,7 @@
 <file path=word/document.xml><?xml version="1.0" encoding="utf-8"?>
 <w:document xmlns:w="http://schemas.openxmlformats.org/wordprocessingml/2006/main" xmlns:m="http://schemas.openxmlformats.org/officeDocument/2006/math" xmlns:r="http://schemas.openxmlformats.org/officeDocument/2006/relationships" xmlns:o="urn:schemas-microsoft-com:office:office" xmlns:v="urn:schemas-microsoft-com:vml" xmlns:w10="urn:schemas-microsoft-com:office:word" xmlns:a="http://schemas.openxmlformats.org/drawingml/2006/main" xmlns:pic="http://schemas.openxmlformats.org/drawingml/2006/picture" xmlns:wp="http://schemas.openxmlformats.org/drawingml/2006/wordprocessingDrawing">
   <w:body>
-    <w:bookmarkStart w:id="57" w:name="X59b45d98093ba7d4a63e38862f44943de335ae3"/>
+    <w:bookmarkStart w:id="66" w:name="X59b45d98093ba7d4a63e38862f44943de335ae3"/>
     <w:p>
       <w:pPr>
         <w:pStyle w:val="Heading1"/>
@@ -184,8 +184,20 @@
         </w:pict>
       </w:r>
     </w:p>
+    <w:p>
+      <w:pPr>
+        <w:pStyle w:val="FirstParagraph"/>
+      </w:pPr>
+      <w:r>
+        <w:rPr>
+          <w:b/>
+          <w:bCs/>
+        </w:rPr>
+        <w:t xml:space="preserve">[H2 QUESTION - Copy everything below until next label]</w:t>
+      </w:r>
+    </w:p>
     <w:bookmarkEnd w:id="10"/>
-    <w:bookmarkStart w:id="11" w:name="what-is-a-white-label-casino"/>
+    <w:bookmarkStart w:id="13" w:name="what-is-a-white-label-casino"/>
     <w:p>
       <w:pPr>
         <w:pStyle w:val="Heading2"/>
@@ -308,9 +320,14 @@
       <w:r>
         <w:t xml:space="preserve"> </w:t>
       </w:r>
-      <w:r>
-        <w:t xml:space="preserve">Turnkey Platforms</w:t>
-      </w:r>
+      <w:hyperlink r:id="rId11">
+        <w:r>
+          <w:rPr>
+            <w:rStyle w:val="Hyperlink"/>
+          </w:rPr>
+          <w:t xml:space="preserve">Turnkey Platforms</w:t>
+        </w:r>
+      </w:hyperlink>
       <w:r>
         <w:t xml:space="preserve"> </w:t>
       </w:r>
@@ -320,9 +337,14 @@
       <w:r>
         <w:t xml:space="preserve"> </w:t>
       </w:r>
-      <w:r>
-        <w:t xml:space="preserve">Casino Platforms</w:t>
-      </w:r>
+      <w:hyperlink r:id="rId12">
+        <w:r>
+          <w:rPr>
+            <w:rStyle w:val="Hyperlink"/>
+          </w:rPr>
+          <w:t xml:space="preserve">Casino Platforms</w:t>
+        </w:r>
+      </w:hyperlink>
     </w:p>
     <w:p>
       <w:r>
@@ -331,8 +353,20 @@
         </w:pict>
       </w:r>
     </w:p>
-    <w:bookmarkEnd w:id="11"/>
-    <w:bookmarkStart w:id="17" w:name="how-much-does-a-white-label-casino-cost"/>
+    <w:p>
+      <w:pPr>
+        <w:pStyle w:val="FirstParagraph"/>
+      </w:pPr>
+      <w:r>
+        <w:rPr>
+          <w:b/>
+          <w:bCs/>
+        </w:rPr>
+        <w:t xml:space="preserve">[H2 QUESTION]</w:t>
+      </w:r>
+    </w:p>
+    <w:bookmarkEnd w:id="13"/>
+    <w:bookmarkStart w:id="21" w:name="how-much-does-a-white-label-casino-cost"/>
     <w:p>
       <w:pPr>
         <w:pStyle w:val="Heading2"/>
@@ -349,7 +383,7 @@
         <w:t xml:space="preserve">White label casino costs typically range from €15,000-€60,000 for initial setup, plus monthly fees of €5,000-€15,000 and a revenue share of 10-30% of Net Gaming Revenue (NGR). But here’s what providers don’t highlight: total first-year cost including marketing realistically runs €150,000-€400,000.</w:t>
       </w:r>
     </w:p>
-    <w:bookmarkStart w:id="12" w:name="cost-breakdown-2026"/>
+    <w:bookmarkStart w:id="14" w:name="cost-breakdown-2026"/>
     <w:p>
       <w:pPr>
         <w:pStyle w:val="Heading4"/>
@@ -490,8 +524,8 @@
         <w:t xml:space="preserve">€5,000-€20,000. Per language/market you target</w:t>
       </w:r>
     </w:p>
-    <w:bookmarkEnd w:id="12"/>
-    <w:bookmarkStart w:id="13" w:name="the-math-nobody-does-upfront"/>
+    <w:bookmarkEnd w:id="14"/>
+    <w:bookmarkStart w:id="17" w:name="the-math-nobody-does-upfront"/>
     <w:p>
       <w:pPr>
         <w:pStyle w:val="Heading4"/>
@@ -530,9 +564,14 @@
       <w:r>
         <w:t xml:space="preserve"> </w:t>
       </w:r>
-      <w:r>
-        <w:t xml:space="preserve">Payment Processing</w:t>
-      </w:r>
+      <w:hyperlink r:id="rId15">
+        <w:r>
+          <w:rPr>
+            <w:rStyle w:val="Hyperlink"/>
+          </w:rPr>
+          <w:t xml:space="preserve">Payment Processing</w:t>
+        </w:r>
+      </w:hyperlink>
       <w:r>
         <w:t xml:space="preserve"> </w:t>
       </w:r>
@@ -542,9 +581,14 @@
       <w:r>
         <w:t xml:space="preserve"> </w:t>
       </w:r>
-      <w:r>
-        <w:t xml:space="preserve">Licensing &amp; Regulatory Consulting</w:t>
-      </w:r>
+      <w:hyperlink r:id="rId16">
+        <w:r>
+          <w:rPr>
+            <w:rStyle w:val="Hyperlink"/>
+          </w:rPr>
+          <w:t xml:space="preserve">Licensing &amp; Regulatory Consulting</w:t>
+        </w:r>
+      </w:hyperlink>
     </w:p>
     <w:p>
       <w:r>
@@ -553,8 +597,20 @@
         </w:pict>
       </w:r>
     </w:p>
-    <w:bookmarkEnd w:id="13"/>
-    <w:bookmarkStart w:id="16" w:name="X07050e7ad044709ca3338d05b9bd9e655d73b2d"/>
+    <w:p>
+      <w:pPr>
+        <w:pStyle w:val="FirstParagraph"/>
+      </w:pPr>
+      <w:r>
+        <w:rPr>
+          <w:b/>
+          <w:bCs/>
+        </w:rPr>
+        <w:t xml:space="preserve">[H3 QUESTION]</w:t>
+      </w:r>
+    </w:p>
+    <w:bookmarkEnd w:id="17"/>
+    <w:bookmarkStart w:id="20" w:name="X07050e7ad044709ca3338d05b9bd9e655d73b2d"/>
     <w:p>
       <w:pPr>
         <w:pStyle w:val="Heading3"/>
@@ -571,7 +627,7 @@
         <w:t xml:space="preserve">The advertised setup fee is typically 20-30% of your real first-year cost. Budget for €150,000-€400,000 total, not the €30,000 in the sales deck.</w:t>
       </w:r>
     </w:p>
-    <w:bookmarkStart w:id="14" w:name="commonly-overlooked-costs"/>
+    <w:bookmarkStart w:id="18" w:name="commonly-overlooked-costs"/>
     <w:p>
       <w:pPr>
         <w:pStyle w:val="Heading4"/>
@@ -742,8 +798,8 @@
         <w:t xml:space="preserve">€500-€2,000/month. CRM, email, push notifications often extra</w:t>
       </w:r>
     </w:p>
-    <w:bookmarkEnd w:id="14"/>
-    <w:bookmarkStart w:id="15" w:name="how-to-protect-yourself"/>
+    <w:bookmarkEnd w:id="18"/>
+    <w:bookmarkStart w:id="19" w:name="how-to-protect-yourself"/>
     <w:p>
       <w:pPr>
         <w:pStyle w:val="Heading4"/>
@@ -816,9 +872,14 @@
       <w:r>
         <w:t xml:space="preserve"> </w:t>
       </w:r>
-      <w:r>
-        <w:t xml:space="preserve">Payment Processing</w:t>
-      </w:r>
+      <w:hyperlink r:id="rId15">
+        <w:r>
+          <w:rPr>
+            <w:rStyle w:val="Hyperlink"/>
+          </w:rPr>
+          <w:t xml:space="preserve">Payment Processing</w:t>
+        </w:r>
+      </w:hyperlink>
     </w:p>
     <w:p>
       <w:r>
@@ -827,10 +888,22 @@
         </w:pict>
       </w:r>
     </w:p>
-    <w:bookmarkEnd w:id="15"/>
-    <w:bookmarkEnd w:id="16"/>
-    <w:bookmarkEnd w:id="17"/>
-    <w:bookmarkStart w:id="26" w:name="X91e48349ed8b09174d3f9fdafb01b17348ad45b"/>
+    <w:p>
+      <w:pPr>
+        <w:pStyle w:val="FirstParagraph"/>
+      </w:pPr>
+      <w:r>
+        <w:rPr>
+          <w:b/>
+          <w:bCs/>
+        </w:rPr>
+        <w:t xml:space="preserve">[H2 QUESTION]</w:t>
+      </w:r>
+    </w:p>
+    <w:bookmarkEnd w:id="19"/>
+    <w:bookmarkEnd w:id="20"/>
+    <w:bookmarkEnd w:id="21"/>
+    <w:bookmarkStart w:id="30" w:name="X91e48349ed8b09174d3f9fdafb01b17348ad45b"/>
     <w:p>
       <w:pPr>
         <w:pStyle w:val="Heading2"/>
@@ -847,7 +920,7 @@
         <w:t xml:space="preserve">The fundamental difference is ownership: with white label, you’re renting everything (platform, license, infrastructure) and paying ongoing revenue share. With turnkey, you own your license and platform, keeping 90-100% of profits after fixed fees. The right choice depends on your capital, experience, and timeline.</w:t>
       </w:r>
     </w:p>
-    <w:bookmarkStart w:id="18" w:name="white-label-characteristics"/>
+    <w:bookmarkStart w:id="22" w:name="white-label-characteristics"/>
     <w:p>
       <w:pPr>
         <w:pStyle w:val="Heading4"/>
@@ -928,8 +1001,8 @@
         <w:t xml:space="preserve">Data ownership: Provider controls backend</w:t>
       </w:r>
     </w:p>
-    <w:bookmarkEnd w:id="18"/>
-    <w:bookmarkStart w:id="19" w:name="turnkey-characteristics"/>
+    <w:bookmarkEnd w:id="22"/>
+    <w:bookmarkStart w:id="23" w:name="turnkey-characteristics"/>
     <w:p>
       <w:pPr>
         <w:pStyle w:val="Heading4"/>
@@ -1010,8 +1083,8 @@
         <w:t xml:space="preserve">Data ownership: You own everything</w:t>
       </w:r>
     </w:p>
-    <w:bookmarkEnd w:id="19"/>
-    <w:bookmarkStart w:id="20" w:name="the-inflection-point"/>
+    <w:bookmarkEnd w:id="23"/>
+    <w:bookmarkStart w:id="24" w:name="the-inflection-point"/>
     <w:p>
       <w:pPr>
         <w:pStyle w:val="Heading4"/>
@@ -1028,8 +1101,8 @@
         <w:t xml:space="preserve">White label usually wins below €100,000 monthly NGR. Above €200,000 NGR, turnkey typically becomes more economical. Between those figures, it depends on your growth trajectory.</w:t>
       </w:r>
     </w:p>
-    <w:bookmarkEnd w:id="20"/>
-    <w:bookmarkStart w:id="21" w:name="choose-white-label-if"/>
+    <w:bookmarkEnd w:id="24"/>
+    <w:bookmarkStart w:id="25" w:name="choose-white-label-if"/>
     <w:p>
       <w:pPr>
         <w:pStyle w:val="Heading4"/>
@@ -1046,8 +1119,8 @@
         <w:t xml:space="preserve">You’re new to iGaming, testing a market, have limited capital, or want to validate before major investment.</w:t>
       </w:r>
     </w:p>
-    <w:bookmarkEnd w:id="21"/>
-    <w:bookmarkStart w:id="22" w:name="choose-turnkey-if"/>
+    <w:bookmarkEnd w:id="25"/>
+    <w:bookmarkStart w:id="26" w:name="choose-turnkey-if"/>
     <w:p>
       <w:pPr>
         <w:pStyle w:val="Heading4"/>
@@ -1074,9 +1147,14 @@
       <w:r>
         <w:t xml:space="preserve"> </w:t>
       </w:r>
-      <w:r>
-        <w:t xml:space="preserve">Turnkey Platforms</w:t>
-      </w:r>
+      <w:hyperlink r:id="rId11">
+        <w:r>
+          <w:rPr>
+            <w:rStyle w:val="Hyperlink"/>
+          </w:rPr>
+          <w:t xml:space="preserve">Turnkey Platforms</w:t>
+        </w:r>
+      </w:hyperlink>
     </w:p>
     <w:p>
       <w:r>
@@ -1085,8 +1163,20 @@
         </w:pict>
       </w:r>
     </w:p>
-    <w:bookmarkEnd w:id="22"/>
-    <w:bookmarkStart w:id="25" w:name="Xcccba23b41f118bc471758fcdb04d786cf50909"/>
+    <w:p>
+      <w:pPr>
+        <w:pStyle w:val="FirstParagraph"/>
+      </w:pPr>
+      <w:r>
+        <w:rPr>
+          <w:b/>
+          <w:bCs/>
+        </w:rPr>
+        <w:t xml:space="preserve">[H3 QUESTION]</w:t>
+      </w:r>
+    </w:p>
+    <w:bookmarkEnd w:id="26"/>
+    <w:bookmarkStart w:id="29" w:name="Xcccba23b41f118bc471758fcdb04d786cf50909"/>
     <w:p>
       <w:pPr>
         <w:pStyle w:val="Heading3"/>
@@ -1103,7 +1193,7 @@
         <w:t xml:space="preserve">Consider upgrading when revenue share exceeds €30,000-€50,000/month consistently, you need access to regulated markets, or you’re hitting platform limitations. Most successful operators make this transition at 18-36 months.</w:t>
       </w:r>
     </w:p>
-    <w:bookmarkStart w:id="23" w:name="clear-signals-its-time"/>
+    <w:bookmarkStart w:id="27" w:name="clear-signals-its-time"/>
     <w:p>
       <w:pPr>
         <w:pStyle w:val="Heading4"/>
@@ -1178,8 +1268,8 @@
         <w:t xml:space="preserve">Building a sellable asset (white labels are harder to sell), establishing credibility for B2B partnerships.</w:t>
       </w:r>
     </w:p>
-    <w:bookmarkEnd w:id="23"/>
-    <w:bookmarkStart w:id="24" w:name="dont-upgrade-too-early"/>
+    <w:bookmarkEnd w:id="27"/>
+    <w:bookmarkStart w:id="28" w:name="dont-upgrade-too-early"/>
     <w:p>
       <w:pPr>
         <w:pStyle w:val="Heading4"/>
@@ -1206,9 +1296,14 @@
       <w:r>
         <w:t xml:space="preserve"> </w:t>
       </w:r>
-      <w:r>
-        <w:t xml:space="preserve">Turnkey Platforms</w:t>
-      </w:r>
+      <w:hyperlink r:id="rId11">
+        <w:r>
+          <w:rPr>
+            <w:rStyle w:val="Hyperlink"/>
+          </w:rPr>
+          <w:t xml:space="preserve">Turnkey Platforms</w:t>
+        </w:r>
+      </w:hyperlink>
       <w:r>
         <w:t xml:space="preserve"> </w:t>
       </w:r>
@@ -1218,9 +1313,14 @@
       <w:r>
         <w:t xml:space="preserve"> </w:t>
       </w:r>
-      <w:r>
-        <w:t xml:space="preserve">Licensing &amp; Regulatory Consulting</w:t>
-      </w:r>
+      <w:hyperlink r:id="rId16">
+        <w:r>
+          <w:rPr>
+            <w:rStyle w:val="Hyperlink"/>
+          </w:rPr>
+          <w:t xml:space="preserve">Licensing &amp; Regulatory Consulting</w:t>
+        </w:r>
+      </w:hyperlink>
     </w:p>
     <w:p>
       <w:r>
@@ -1229,10 +1329,22 @@
         </w:pict>
       </w:r>
     </w:p>
-    <w:bookmarkEnd w:id="24"/>
-    <w:bookmarkEnd w:id="25"/>
-    <w:bookmarkEnd w:id="26"/>
-    <w:bookmarkStart w:id="33" w:name="X34b70047fade192d7956ae1ea0e9985774e7c49"/>
+    <w:p>
+      <w:pPr>
+        <w:pStyle w:val="FirstParagraph"/>
+      </w:pPr>
+      <w:r>
+        <w:rPr>
+          <w:b/>
+          <w:bCs/>
+        </w:rPr>
+        <w:t xml:space="preserve">[H2 QUESTION]</w:t>
+      </w:r>
+    </w:p>
+    <w:bookmarkEnd w:id="28"/>
+    <w:bookmarkEnd w:id="29"/>
+    <w:bookmarkEnd w:id="30"/>
+    <w:bookmarkStart w:id="37" w:name="X34b70047fade192d7956ae1ea0e9985774e7c49"/>
     <w:p>
       <w:pPr>
         <w:pStyle w:val="Heading2"/>
@@ -1249,7 +1361,7 @@
         <w:t xml:space="preserve">Providers promise 4-8 weeks, and that’s technically possible—but plan for 8-12 weeks in reality. The platform setup is fast; it’s everything else that takes longer than expected.</w:t>
       </w:r>
     </w:p>
-    <w:bookmarkStart w:id="27" w:name="what-the-timeline-actually-looks-like"/>
+    <w:bookmarkStart w:id="31" w:name="what-the-timeline-actually-looks-like"/>
     <w:p>
       <w:pPr>
         <w:pStyle w:val="Heading4"/>
@@ -1390,8 +1502,8 @@
         <w:t xml:space="preserve">Provider promises 3-5 days, reality is 1-2 weeks due to documentation gaps</w:t>
       </w:r>
     </w:p>
-    <w:bookmarkEnd w:id="27"/>
-    <w:bookmarkStart w:id="28" w:name="the-biggest-time-sink"/>
+    <w:bookmarkEnd w:id="31"/>
+    <w:bookmarkStart w:id="32" w:name="the-biggest-time-sink"/>
     <w:p>
       <w:pPr>
         <w:pStyle w:val="Heading4"/>
@@ -1408,8 +1520,8 @@
         <w:t xml:space="preserve">Payment provider onboarding. PSPs have their own KYC requirements, and getting approved can take 4-6 weeks by itself. Start this process immediately. Don’t wait for the platform to be ready.</w:t>
       </w:r>
     </w:p>
-    <w:bookmarkEnd w:id="28"/>
-    <w:bookmarkStart w:id="29" w:name="speed-tips"/>
+    <w:bookmarkEnd w:id="32"/>
+    <w:bookmarkStart w:id="33" w:name="speed-tips"/>
     <w:p>
       <w:pPr>
         <w:pStyle w:val="Heading4"/>
@@ -1476,9 +1588,14 @@
       <w:r>
         <w:t xml:space="preserve"> </w:t>
       </w:r>
-      <w:r>
-        <w:t xml:space="preserve">Payment Processing</w:t>
-      </w:r>
+      <w:hyperlink r:id="rId15">
+        <w:r>
+          <w:rPr>
+            <w:rStyle w:val="Hyperlink"/>
+          </w:rPr>
+          <w:t xml:space="preserve">Payment Processing</w:t>
+        </w:r>
+      </w:hyperlink>
     </w:p>
     <w:p>
       <w:r>
@@ -1487,8 +1604,20 @@
         </w:pict>
       </w:r>
     </w:p>
-    <w:bookmarkEnd w:id="29"/>
-    <w:bookmarkStart w:id="32" w:name="Xf1f82369357acb854b0573e0e40cad164acf9af"/>
+    <w:p>
+      <w:pPr>
+        <w:pStyle w:val="FirstParagraph"/>
+      </w:pPr>
+      <w:r>
+        <w:rPr>
+          <w:b/>
+          <w:bCs/>
+        </w:rPr>
+        <w:t xml:space="preserve">[H3 QUESTION]</w:t>
+      </w:r>
+    </w:p>
+    <w:bookmarkEnd w:id="33"/>
+    <w:bookmarkStart w:id="36" w:name="Xf1f82369357acb854b0573e0e40cad164acf9af"/>
     <w:p>
       <w:pPr>
         <w:pStyle w:val="Heading3"/>
@@ -1505,7 +1634,7 @@
         <w:t xml:space="preserve">No—operating under the provider’s license is the whole point of white label. You function as a sub-licensee under their master license, which eliminates the 6-12 month licensing process and €50,000-€300,000+ in licensing costs.</w:t>
       </w:r>
     </w:p>
-    <w:bookmarkStart w:id="30" w:name="how-sub-licensing-works"/>
+    <w:bookmarkStart w:id="34" w:name="how-sub-licensing-works"/>
     <w:p>
       <w:pPr>
         <w:pStyle w:val="Heading4"/>
@@ -1562,8 +1691,8 @@
         <w:t xml:space="preserve">You focus on marketing and player acquisition</w:t>
       </w:r>
     </w:p>
-    <w:bookmarkEnd w:id="30"/>
-    <w:bookmarkStart w:id="31" w:name="the-downsides-nobody-emphasizes"/>
+    <w:bookmarkEnd w:id="34"/>
+    <w:bookmarkStart w:id="35" w:name="the-downsides-nobody-emphasizes"/>
     <w:p>
       <w:pPr>
         <w:pStyle w:val="Heading4"/>
@@ -1648,9 +1777,14 @@
       <w:r>
         <w:t xml:space="preserve"> </w:t>
       </w:r>
-      <w:r>
-        <w:t xml:space="preserve">Licensing &amp; Regulatory Consulting</w:t>
-      </w:r>
+      <w:hyperlink r:id="rId16">
+        <w:r>
+          <w:rPr>
+            <w:rStyle w:val="Hyperlink"/>
+          </w:rPr>
+          <w:t xml:space="preserve">Licensing &amp; Regulatory Consulting</w:t>
+        </w:r>
+      </w:hyperlink>
     </w:p>
     <w:p>
       <w:r>
@@ -1659,10 +1793,22 @@
         </w:pict>
       </w:r>
     </w:p>
-    <w:bookmarkEnd w:id="31"/>
-    <w:bookmarkEnd w:id="32"/>
-    <w:bookmarkEnd w:id="33"/>
-    <w:bookmarkStart w:id="41" w:name="Xbb5737aab5813f307e5c4ff9a5fc99f0f24c6bf"/>
+    <w:p>
+      <w:pPr>
+        <w:pStyle w:val="FirstParagraph"/>
+      </w:pPr>
+      <w:r>
+        <w:rPr>
+          <w:b/>
+          <w:bCs/>
+        </w:rPr>
+        <w:t xml:space="preserve">[H2 QUESTION]</w:t>
+      </w:r>
+    </w:p>
+    <w:bookmarkEnd w:id="35"/>
+    <w:bookmarkEnd w:id="36"/>
+    <w:bookmarkEnd w:id="37"/>
+    <w:bookmarkStart w:id="47" w:name="Xbb5737aab5813f307e5c4ff9a5fc99f0f24c6bf"/>
     <w:p>
       <w:pPr>
         <w:pStyle w:val="Heading2"/>
@@ -1679,7 +1825,7 @@
         <w:t xml:space="preserve">White label’s advantages (speed, simplicity, lower upfront cost) come with real trade-offs that providers understandably don’t emphasize.</w:t>
       </w:r>
     </w:p>
-    <w:bookmarkStart w:id="34" w:name="genuine-disadvantages"/>
+    <w:bookmarkStart w:id="38" w:name="genuine-disadvantages"/>
     <w:p>
       <w:pPr>
         <w:pStyle w:val="Heading4"/>
@@ -1811,9 +1957,14 @@
       <w:r>
         <w:t xml:space="preserve"> </w:t>
       </w:r>
-      <w:r>
-        <w:t xml:space="preserve">Turnkey Platforms</w:t>
-      </w:r>
+      <w:hyperlink r:id="rId11">
+        <w:r>
+          <w:rPr>
+            <w:rStyle w:val="Hyperlink"/>
+          </w:rPr>
+          <w:t xml:space="preserve">Turnkey Platforms</w:t>
+        </w:r>
+      </w:hyperlink>
     </w:p>
     <w:p>
       <w:r>
@@ -1822,8 +1973,20 @@
         </w:pict>
       </w:r>
     </w:p>
-    <w:bookmarkEnd w:id="34"/>
-    <w:bookmarkStart w:id="37" w:name="X8eecfdd78a2eb5f72c65236050e7e2a6d9f8c84"/>
+    <w:p>
+      <w:pPr>
+        <w:pStyle w:val="FirstParagraph"/>
+      </w:pPr>
+      <w:r>
+        <w:rPr>
+          <w:b/>
+          <w:bCs/>
+        </w:rPr>
+        <w:t xml:space="preserve">[H3 QUESTION]</w:t>
+      </w:r>
+    </w:p>
+    <w:bookmarkEnd w:id="38"/>
+    <w:bookmarkStart w:id="41" w:name="X8eecfdd78a2eb5f72c65236050e7e2a6d9f8c84"/>
     <w:p>
       <w:pPr>
         <w:pStyle w:val="Heading3"/>
@@ -1840,7 +2003,7 @@
         <w:t xml:space="preserve">The biggest warning signs are non-transparent pricing, pressure to sign quickly, and unwillingness to provide reference clients. These typically indicate either inexperience or something to hide.</w:t>
       </w:r>
     </w:p>
-    <w:bookmarkStart w:id="35" w:name="red-flags-to-watch-for"/>
+    <w:bookmarkStart w:id="39" w:name="red-flags-to-watch-for"/>
     <w:p>
       <w:pPr>
         <w:pStyle w:val="Heading4"/>
@@ -2023,8 +2186,8 @@
         <w:t xml:space="preserve">You should test the actual back-office before committing.</w:t>
       </w:r>
     </w:p>
-    <w:bookmarkEnd w:id="35"/>
-    <w:bookmarkStart w:id="36" w:name="due-diligence-essentials"/>
+    <w:bookmarkEnd w:id="39"/>
+    <w:bookmarkStart w:id="40" w:name="due-diligence-essentials"/>
     <w:p>
       <w:pPr>
         <w:pStyle w:val="Heading4"/>
@@ -2051,9 +2214,14 @@
       <w:r>
         <w:t xml:space="preserve"> </w:t>
       </w:r>
-      <w:r>
-        <w:t xml:space="preserve">Licensing &amp; Regulatory Consulting</w:t>
-      </w:r>
+      <w:hyperlink r:id="rId16">
+        <w:r>
+          <w:rPr>
+            <w:rStyle w:val="Hyperlink"/>
+          </w:rPr>
+          <w:t xml:space="preserve">Licensing &amp; Regulatory Consulting</w:t>
+        </w:r>
+      </w:hyperlink>
     </w:p>
     <w:p>
       <w:r>
@@ -2062,9 +2230,21 @@
         </w:pict>
       </w:r>
     </w:p>
-    <w:bookmarkEnd w:id="36"/>
-    <w:bookmarkEnd w:id="37"/>
-    <w:bookmarkStart w:id="40" w:name="X1fc8c9aa24f04dda05c8239295c592ec9c1be25"/>
+    <w:p>
+      <w:pPr>
+        <w:pStyle w:val="FirstParagraph"/>
+      </w:pPr>
+      <w:r>
+        <w:rPr>
+          <w:b/>
+          <w:bCs/>
+        </w:rPr>
+        <w:t xml:space="preserve">[H3 QUESTION]</w:t>
+      </w:r>
+    </w:p>
+    <w:bookmarkEnd w:id="40"/>
+    <w:bookmarkEnd w:id="41"/>
+    <w:bookmarkStart w:id="46" w:name="X1fc8c9aa24f04dda05c8239295c592ec9c1be25"/>
     <w:p>
       <w:pPr>
         <w:pStyle w:val="Heading3"/>
@@ -2093,7 +2273,7 @@
         <w:t xml:space="preserve">provider often becomes the most expensive within 18 months.</w:t>
       </w:r>
     </w:p>
-    <w:bookmarkStart w:id="38" w:name="common-mistakes"/>
+    <w:bookmarkStart w:id="42" w:name="common-mistakes"/>
     <w:p>
       <w:pPr>
         <w:pStyle w:val="Heading4"/>
@@ -2186,8 +2366,8 @@
         <w:t xml:space="preserve">Affiliates drive 30-50% of traffic for most casinos. Starting without partnerships means slow, expensive growth.</w:t>
       </w:r>
     </w:p>
-    <w:bookmarkEnd w:id="38"/>
-    <w:bookmarkStart w:id="39" w:name="how-to-avoid-these"/>
+    <w:bookmarkEnd w:id="42"/>
+    <w:bookmarkStart w:id="45" w:name="how-to-avoid-these"/>
     <w:p>
       <w:pPr>
         <w:pStyle w:val="Heading4"/>
@@ -2214,9 +2394,14 @@
       <w:r>
         <w:t xml:space="preserve"> </w:t>
       </w:r>
-      <w:r>
-        <w:t xml:space="preserve">Affiliate Programs</w:t>
-      </w:r>
+      <w:hyperlink r:id="rId43">
+        <w:r>
+          <w:rPr>
+            <w:rStyle w:val="Hyperlink"/>
+          </w:rPr>
+          <w:t xml:space="preserve">Affiliate Programs</w:t>
+        </w:r>
+      </w:hyperlink>
       <w:r>
         <w:t xml:space="preserve"> </w:t>
       </w:r>
@@ -2226,9 +2411,14 @@
       <w:r>
         <w:t xml:space="preserve"> </w:t>
       </w:r>
-      <w:r>
-        <w:t xml:space="preserve">Marketing Agencies</w:t>
-      </w:r>
+      <w:hyperlink r:id="rId44">
+        <w:r>
+          <w:rPr>
+            <w:rStyle w:val="Hyperlink"/>
+          </w:rPr>
+          <w:t xml:space="preserve">Marketing Agencies</w:t>
+        </w:r>
+      </w:hyperlink>
     </w:p>
     <w:p>
       <w:r>
@@ -2237,10 +2427,22 @@
         </w:pict>
       </w:r>
     </w:p>
-    <w:bookmarkEnd w:id="39"/>
-    <w:bookmarkEnd w:id="40"/>
-    <w:bookmarkEnd w:id="41"/>
-    <w:bookmarkStart w:id="56" w:name="X58611835a01bd4736148230d1b412c3a2967784"/>
+    <w:p>
+      <w:pPr>
+        <w:pStyle w:val="FirstParagraph"/>
+      </w:pPr>
+      <w:r>
+        <w:rPr>
+          <w:b/>
+          <w:bCs/>
+        </w:rPr>
+        <w:t xml:space="preserve">[H2 QUESTION]</w:t>
+      </w:r>
+    </w:p>
+    <w:bookmarkEnd w:id="45"/>
+    <w:bookmarkEnd w:id="46"/>
+    <w:bookmarkEnd w:id="47"/>
+    <w:bookmarkStart w:id="65" w:name="X58611835a01bd4736148230d1b412c3a2967784"/>
     <w:p>
       <w:pPr>
         <w:pStyle w:val="Heading2"/>
@@ -2269,7 +2471,7 @@
         <w:t xml:space="preserve">depends entirely on your target market, budget, and requirements.</w:t>
       </w:r>
     </w:p>
-    <w:bookmarkStart w:id="42" w:name="provider-overview"/>
+    <w:bookmarkStart w:id="48" w:name="provider-overview"/>
     <w:p>
       <w:pPr>
         <w:pStyle w:val="Heading4"/>
@@ -2388,8 +2590,8 @@
         <w:t xml:space="preserve">Best for casino plus sports. Strengths: All-in-one solution, sportsbook included. Limitations: Less established than older providers. Price range: €20k-€60k setup.</w:t>
       </w:r>
     </w:p>
-    <w:bookmarkEnd w:id="42"/>
-    <w:bookmarkStart w:id="43" w:name="what-comparisons-dont-show"/>
+    <w:bookmarkEnd w:id="48"/>
+    <w:bookmarkStart w:id="49" w:name="what-comparisons-dont-show"/>
     <w:p>
       <w:pPr>
         <w:pStyle w:val="Heading4"/>
@@ -2418,8 +2620,8 @@
         <w:t xml:space="preserve">quality varies enormously. Integration timelines are almost always longer than quoted.</w:t>
       </w:r>
     </w:p>
-    <w:bookmarkEnd w:id="43"/>
-    <w:bookmarkStart w:id="44" w:name="how-to-actually-choose"/>
+    <w:bookmarkEnd w:id="49"/>
+    <w:bookmarkStart w:id="51" w:name="how-to-actually-choose"/>
     <w:p>
       <w:pPr>
         <w:pStyle w:val="Heading4"/>
@@ -2486,9 +2688,14 @@
       <w:r>
         <w:t xml:space="preserve"> </w:t>
       </w:r>
-      <w:r>
-        <w:t xml:space="preserve">Casino Platforms</w:t>
-      </w:r>
+      <w:hyperlink r:id="rId12">
+        <w:r>
+          <w:rPr>
+            <w:rStyle w:val="Hyperlink"/>
+          </w:rPr>
+          <w:t xml:space="preserve">Casino Platforms</w:t>
+        </w:r>
+      </w:hyperlink>
       <w:r>
         <w:t xml:space="preserve"> </w:t>
       </w:r>
@@ -2498,9 +2705,14 @@
       <w:r>
         <w:t xml:space="preserve"> </w:t>
       </w:r>
-      <w:r>
-        <w:t xml:space="preserve">Game Providers</w:t>
-      </w:r>
+      <w:hyperlink r:id="rId50">
+        <w:r>
+          <w:rPr>
+            <w:rStyle w:val="Hyperlink"/>
+          </w:rPr>
+          <w:t xml:space="preserve">Game Providers</w:t>
+        </w:r>
+      </w:hyperlink>
     </w:p>
     <w:p>
       <w:r>
@@ -2509,8 +2721,20 @@
         </w:pict>
       </w:r>
     </w:p>
-    <w:bookmarkEnd w:id="44"/>
-    <w:bookmarkStart w:id="48" w:name="X8effe7db1df64f669a589734040cd0664ef35f8"/>
+    <w:p>
+      <w:pPr>
+        <w:pStyle w:val="FirstParagraph"/>
+      </w:pPr>
+      <w:r>
+        <w:rPr>
+          <w:b/>
+          <w:bCs/>
+        </w:rPr>
+        <w:t xml:space="preserve">[H3 QUESTION]</w:t>
+      </w:r>
+    </w:p>
+    <w:bookmarkEnd w:id="51"/>
+    <w:bookmarkStart w:id="56" w:name="X8effe7db1df64f669a589734040cd0664ef35f8"/>
     <w:p>
       <w:pPr>
         <w:pStyle w:val="Heading3"/>
@@ -2527,7 +2751,7 @@
         <w:t xml:space="preserve">Crypto-focused white labels have become a distinct sub-market with different providers, faster launches, and specific trade-offs. If you’re targeting crypto players specifically, standard white label providers may not be optimal.</w:t>
       </w:r>
     </w:p>
-    <w:bookmarkStart w:id="45" w:name="crypto-specific-advantages"/>
+    <w:bookmarkStart w:id="52" w:name="crypto-specific-advantages"/>
     <w:p>
       <w:pPr>
         <w:pStyle w:val="Heading4"/>
@@ -2584,8 +2808,8 @@
         <w:t xml:space="preserve">Faster withdrawals (no banking delays)</w:t>
       </w:r>
     </w:p>
-    <w:bookmarkEnd w:id="45"/>
-    <w:bookmarkStart w:id="46" w:name="reality-check"/>
+    <w:bookmarkEnd w:id="52"/>
+    <w:bookmarkStart w:id="53" w:name="reality-check"/>
     <w:p>
       <w:pPr>
         <w:pStyle w:val="Heading4"/>
@@ -2642,8 +2866,8 @@
         <w:t xml:space="preserve">Regulatory scrutiny is increasing</w:t>
       </w:r>
     </w:p>
-    <w:bookmarkEnd w:id="46"/>
-    <w:bookmarkStart w:id="47" w:name="specialized-providers"/>
+    <w:bookmarkEnd w:id="53"/>
+    <w:bookmarkStart w:id="55" w:name="specialized-providers"/>
     <w:p>
       <w:pPr>
         <w:pStyle w:val="Heading4"/>
@@ -2682,9 +2906,14 @@
       <w:r>
         <w:t xml:space="preserve"> </w:t>
       </w:r>
-      <w:r>
-        <w:t xml:space="preserve">Cryptocurrency Payments</w:t>
-      </w:r>
+      <w:hyperlink r:id="rId54">
+        <w:r>
+          <w:rPr>
+            <w:rStyle w:val="Hyperlink"/>
+          </w:rPr>
+          <w:t xml:space="preserve">Cryptocurrency Payments</w:t>
+        </w:r>
+      </w:hyperlink>
     </w:p>
     <w:p>
       <w:r>
@@ -2693,9 +2922,21 @@
         </w:pict>
       </w:r>
     </w:p>
-    <w:bookmarkEnd w:id="47"/>
-    <w:bookmarkEnd w:id="48"/>
-    <w:bookmarkStart w:id="51" w:name="X7770c1394c76fbc37e908d4339fe4bd0a5853c9"/>
+    <w:p>
+      <w:pPr>
+        <w:pStyle w:val="FirstParagraph"/>
+      </w:pPr>
+      <w:r>
+        <w:rPr>
+          <w:b/>
+          <w:bCs/>
+        </w:rPr>
+        <w:t xml:space="preserve">[H3 QUESTION]</w:t>
+      </w:r>
+    </w:p>
+    <w:bookmarkEnd w:id="55"/>
+    <w:bookmarkEnd w:id="56"/>
+    <w:bookmarkStart w:id="59" w:name="X7770c1394c76fbc37e908d4339fe4bd0a5853c9"/>
     <w:p>
       <w:pPr>
         <w:pStyle w:val="Heading3"/>
@@ -2712,7 +2953,7 @@
         <w:t xml:space="preserve">The white label market is consolidating around fewer, larger providers while regulatory pressure increases. New operators face a more professional but less forgiving landscape.</w:t>
       </w:r>
     </w:p>
-    <w:bookmarkStart w:id="49" w:name="key-trends"/>
+    <w:bookmarkStart w:id="57" w:name="key-trends"/>
     <w:p>
       <w:pPr>
         <w:pStyle w:val="Heading4"/>
@@ -2838,8 +3079,8 @@
         <w:t xml:space="preserve">Curacao-licensed casinos targeting LatAm and CIS are extremely competitive.</w:t>
       </w:r>
     </w:p>
-    <w:bookmarkEnd w:id="49"/>
-    <w:bookmarkStart w:id="50" w:name="what-this-means-for-new-operators"/>
+    <w:bookmarkEnd w:id="57"/>
+    <w:bookmarkStart w:id="58" w:name="what-this-means-for-new-operators"/>
     <w:p>
       <w:pPr>
         <w:pStyle w:val="Heading4"/>
@@ -2866,9 +3107,14 @@
       <w:r>
         <w:t xml:space="preserve"> </w:t>
       </w:r>
-      <w:r>
-        <w:t xml:space="preserve">Licensing &amp; Regulatory Consulting</w:t>
-      </w:r>
+      <w:hyperlink r:id="rId16">
+        <w:r>
+          <w:rPr>
+            <w:rStyle w:val="Hyperlink"/>
+          </w:rPr>
+          <w:t xml:space="preserve">Licensing &amp; Regulatory Consulting</w:t>
+        </w:r>
+      </w:hyperlink>
     </w:p>
     <w:p>
       <w:r>
@@ -2877,9 +3123,21 @@
         </w:pict>
       </w:r>
     </w:p>
-    <w:bookmarkEnd w:id="50"/>
-    <w:bookmarkEnd w:id="51"/>
-    <w:bookmarkStart w:id="55" w:name="X66202c63a17469a7267f5c39d0bd613f87d09e6"/>
+    <w:p>
+      <w:pPr>
+        <w:pStyle w:val="FirstParagraph"/>
+      </w:pPr>
+      <w:r>
+        <w:rPr>
+          <w:b/>
+          <w:bCs/>
+        </w:rPr>
+        <w:t xml:space="preserve">[H3 QUESTION]</w:t>
+      </w:r>
+    </w:p>
+    <w:bookmarkEnd w:id="58"/>
+    <w:bookmarkEnd w:id="59"/>
+    <w:bookmarkStart w:id="64" w:name="X66202c63a17469a7267f5c39d0bd613f87d09e6"/>
     <w:p>
       <w:pPr>
         <w:pStyle w:val="Heading3"/>
@@ -2896,7 +3154,7 @@
         <w:t xml:space="preserve">Track conversion rates, player value, and retention, not just deposits. Most operators focus on vanity metrics while the numbers that actually matter deteriorate.</w:t>
       </w:r>
     </w:p>
-    <w:bookmarkStart w:id="52" w:name="key-metrics-to-monitor"/>
+    <w:bookmarkStart w:id="60" w:name="key-metrics-to-monitor"/>
     <w:p>
       <w:pPr>
         <w:pStyle w:val="Heading4"/>
@@ -3015,8 +3273,8 @@
         <w:t xml:space="preserve">Healthy range 3-6% of turnover, warning sign below 2%, check monthly</w:t>
       </w:r>
     </w:p>
-    <w:bookmarkEnd w:id="52"/>
-    <w:bookmarkStart w:id="53" w:name="the-metrics-that-actually-matter"/>
+    <w:bookmarkEnd w:id="60"/>
+    <w:bookmarkStart w:id="61" w:name="the-metrics-that-actually-matter"/>
     <w:p>
       <w:pPr>
         <w:pStyle w:val="Heading4"/>
@@ -3091,8 +3349,8 @@
         <w:t xml:space="preserve">Above 30% means unsustainable bonus strategy.</w:t>
       </w:r>
     </w:p>
-    <w:bookmarkEnd w:id="53"/>
-    <w:bookmarkStart w:id="54" w:name="when-to-worry"/>
+    <w:bookmarkEnd w:id="61"/>
+    <w:bookmarkStart w:id="63" w:name="when-to-worry"/>
     <w:p>
       <w:pPr>
         <w:pStyle w:val="Heading4"/>
@@ -3119,9 +3377,14 @@
       <w:r>
         <w:t xml:space="preserve"> </w:t>
       </w:r>
-      <w:r>
-        <w:t xml:space="preserve">CRM Platforms</w:t>
-      </w:r>
+      <w:hyperlink r:id="rId62">
+        <w:r>
+          <w:rPr>
+            <w:rStyle w:val="Hyperlink"/>
+          </w:rPr>
+          <w:t xml:space="preserve">CRM Platforms</w:t>
+        </w:r>
+      </w:hyperlink>
     </w:p>
     <w:p>
       <w:r>
@@ -3142,10 +3405,10 @@
         <w:t xml:space="preserve">Last updated: January 2026</w:t>
       </w:r>
     </w:p>
-    <w:bookmarkEnd w:id="54"/>
-    <w:bookmarkEnd w:id="55"/>
-    <w:bookmarkEnd w:id="56"/>
-    <w:bookmarkEnd w:id="57"/>
+    <w:bookmarkEnd w:id="63"/>
+    <w:bookmarkEnd w:id="64"/>
+    <w:bookmarkEnd w:id="65"/>
+    <w:bookmarkEnd w:id="66"/>
     <w:sectPr>
       <w:footnotePr>
         <w:numRestart w:val="eachSect"/>

</xml_diff>